<commit_message>
Created ErDiagrma, site flow. Sql base and product mangers
</commit_message>
<xml_diff>
--- a/M30CDE/Assignment/Electronics Products.docx
+++ b/M30CDE/Assignment/Electronics Products.docx
@@ -45,10 +45,7 @@
         </w:numPr>
       </w:pPr>
       <w:r>
-        <w:t>L</w:t>
-      </w:r>
-      <w:r>
-        <w:t xml:space="preserve">G 32LK6100 32" Smart HDR LED </w:t>
+        <w:t xml:space="preserve">LG 32LK6100 32" Smart HDR LED </w:t>
       </w:r>
       <w:proofErr w:type="gramStart"/>
       <w:r>
@@ -159,8 +156,6 @@
       <w:r>
         <w:t xml:space="preserve"> £579</w:t>
       </w:r>
-      <w:bookmarkStart w:id="0" w:name="_GoBack"/>
-      <w:bookmarkEnd w:id="0"/>
     </w:p>
     <w:p>
       <w:pPr>
@@ -334,7 +329,15 @@
       </w:pPr>
       <w:proofErr w:type="spellStart"/>
       <w:r>
-        <w:t>HeadPhoes</w:t>
+        <w:t>HeadPho</w:t>
+      </w:r>
+      <w:r>
+        <w:t>n</w:t>
+      </w:r>
+      <w:bookmarkStart w:id="0" w:name="_GoBack"/>
+      <w:bookmarkEnd w:id="0"/>
+      <w:r>
+        <w:t>es</w:t>
       </w:r>
       <w:proofErr w:type="spellEnd"/>
     </w:p>

</xml_diff>